<commit_message>
youtube videos added in
</commit_message>
<xml_diff>
--- a/ARG puzzle description.docx
+++ b/ARG puzzle description.docx
@@ -43,7 +43,16 @@
         <w:t>, connect puzzles to</w:t>
       </w:r>
       <w:r>
-        <w:t xml:space="preserve"> the hub, solution checker pages, collab puzzle functionality and battery puzzle.</w:t>
+        <w:t xml:space="preserve"> the hub, solution checker pages, collab puzzle functionality and battery puzzle</w:t>
+      </w:r>
+      <w:r>
+        <w:t>, manager Trello board</w:t>
+      </w:r>
+      <w:r>
+        <w:t>, meetings organizer</w:t>
+      </w:r>
+      <w:r>
+        <w:t>.</w:t>
       </w:r>
     </w:p>
     <w:p>
@@ -56,7 +65,16 @@
     </w:p>
     <w:p>
       <w:r>
-        <w:t xml:space="preserve">Rye- Appearance of trailhead, collab puzzle idea and [INSERT PUZZLE NAME HERE]. </w:t>
+        <w:t xml:space="preserve">Rye- Appearance of trailhead, collab puzzle idea and </w:t>
+      </w:r>
+      <w:r>
+        <w:t>Anomaly News</w:t>
+      </w:r>
+      <w:r>
+        <w:t xml:space="preserve"> puzzle</w:t>
+      </w:r>
+      <w:r>
+        <w:t xml:space="preserve">. </w:t>
       </w:r>
     </w:p>
     <w:p>
@@ -90,7 +108,16 @@
         <w:t>puzzle page at hub</w:t>
       </w:r>
       <w:r>
-        <w:t xml:space="preserve"> and [INSERT PUZZLE NAME HERE].</w:t>
+        <w:t xml:space="preserve"> and </w:t>
+      </w:r>
+      <w:r>
+        <w:t>Binary Bomb</w:t>
+      </w:r>
+      <w:r>
+        <w:t xml:space="preserve"> puzzle</w:t>
+      </w:r>
+      <w:r>
+        <w:t>.</w:t>
       </w:r>
     </w:p>
     <w:p/>
@@ -139,13 +166,59 @@
         <w:t>Brandon-</w:t>
       </w:r>
       <w:r>
+        <w:t xml:space="preserve"> collab puzzle idea</w:t>
+      </w:r>
+      <w:r>
+        <w:t>, puzzle page at hub</w:t>
+      </w:r>
+      <w:r>
+        <w:t xml:space="preserve"> and [INSERT PUZZLE NAME HERE].</w:t>
+      </w:r>
+    </w:p>
+    <w:p>
+      <w:r>
+        <w:t>Rye-</w:t>
+      </w:r>
+      <w:r>
+        <w:t xml:space="preserve"> Appearance of trailhead,</w:t>
+      </w:r>
+      <w:r>
         <w:t xml:space="preserve"> </w:t>
       </w:r>
       <w:r>
+        <w:t>puzzle page at hub</w:t>
+      </w:r>
+      <w:r>
+        <w:t xml:space="preserve"> collab puzzle idea and </w:t>
+      </w:r>
+      <w:r>
+        <w:t>Anomaly News</w:t>
+      </w:r>
+      <w:r>
+        <w:t xml:space="preserve"> puzzle</w:t>
+      </w:r>
+      <w:r>
+        <w:t>.</w:t>
+      </w:r>
+    </w:p>
+    <w:p>
+      <w:r>
+        <w:t>Charlotte-</w:t>
+      </w:r>
+      <w:r>
+        <w:t xml:space="preserve"> </w:t>
+      </w:r>
+      <w:r>
         <w:t>collab puzzle idea</w:t>
       </w:r>
       <w:r>
-        <w:t>, puzzle page at hub</w:t>
+        <w:t>,</w:t>
+      </w:r>
+      <w:r>
+        <w:t xml:space="preserve"> </w:t>
+      </w:r>
+      <w:r>
+        <w:t>puzzle page at hub</w:t>
       </w:r>
       <w:r>
         <w:t xml:space="preserve"> and [INSERT PUZZLE NAME HERE].</w:t>
@@ -153,71 +226,34 @@
     </w:p>
     <w:p>
       <w:r>
-        <w:t>Rye-</w:t>
-      </w:r>
-      <w:r>
-        <w:t xml:space="preserve"> Appearance of trailhead,</w:t>
+        <w:t>Alex</w:t>
       </w:r>
       <w:r>
         <w:t xml:space="preserve"> </w:t>
       </w:r>
       <w:r>
+        <w:t>- collab puzzle idea</w:t>
+      </w:r>
+      <w:r>
+        <w:t>,</w:t>
+      </w:r>
+      <w:r>
+        <w:t xml:space="preserve"> </w:t>
+      </w:r>
+      <w:r>
         <w:t>puzzle page at hub</w:t>
       </w:r>
       <w:r>
-        <w:t xml:space="preserve"> collab puzzle idea and [INSERT PUZZLE NAME HERE]. </w:t>
-      </w:r>
-    </w:p>
-    <w:p>
-      <w:r>
-        <w:t>Charlotte-</w:t>
-      </w:r>
-      <w:r>
-        <w:t xml:space="preserve"> </w:t>
-      </w:r>
-      <w:r>
-        <w:t>collab puzzle idea</w:t>
-      </w:r>
-      <w:r>
-        <w:t>,</w:t>
-      </w:r>
-      <w:r>
-        <w:t xml:space="preserve"> </w:t>
-      </w:r>
-      <w:r>
-        <w:t>puzzle page at hub</w:t>
-      </w:r>
-      <w:r>
-        <w:t xml:space="preserve"> and [INSERT PUZZLE NAME HERE].</w:t>
-      </w:r>
-    </w:p>
-    <w:p>
-      <w:r>
-        <w:t>Alex</w:t>
-      </w:r>
-      <w:r>
-        <w:t xml:space="preserve"> </w:t>
-      </w:r>
-      <w:r>
-        <w:t xml:space="preserve">- </w:t>
-      </w:r>
-      <w:r>
-        <w:t>collab puzzle idea</w:t>
-      </w:r>
-      <w:r>
-        <w:t>,</w:t>
-      </w:r>
-      <w:r>
-        <w:t xml:space="preserve"> </w:t>
-      </w:r>
-      <w:r>
-        <w:t>puzzle page at hub</w:t>
-      </w:r>
-      <w:r>
         <w:t xml:space="preserve"> and </w:t>
       </w:r>
       <w:r>
-        <w:t>Binary Bomb.</w:t>
+        <w:t>Binary Bomb</w:t>
+      </w:r>
+      <w:r>
+        <w:t xml:space="preserve"> puzzle</w:t>
+      </w:r>
+      <w:r>
+        <w:t>.</w:t>
       </w:r>
     </w:p>
     <w:p>
@@ -255,19 +291,7 @@
     </w:p>
     <w:p>
       <w:r>
-        <w:t xml:space="preserve">The last idea before the chosen idea consisted of the player walking through a level developed in </w:t>
-      </w:r>
-      <w:r>
-        <w:t>Unity,</w:t>
-      </w:r>
-      <w:r>
-        <w:t xml:space="preserve"> they would have to </w:t>
-      </w:r>
-      <w:r>
-        <w:t>investigate</w:t>
-      </w:r>
-      <w:r>
-        <w:t xml:space="preserve"> paintings to find objects of certain colours in each painting, count the objects with the same colour across the paintings and input them in a password. The history behind it is that the player after running out of battery to travel universes would be forced to steal one. While it connected to the puzzle theme, it provided no logical challenge and relied too much on visual pattern recognition.</w:t>
+        <w:t>The last idea before the chosen idea consisted of the player walking through a level developed in Unity, they would have to investigate paintings to find objects of certain colours in each painting, count the objects with the same colour across the paintings and input them in a password. The history behind it is that the player after running out of battery to travel universes would be forced to steal one. While it connected to the puzzle theme, it provided no logical challenge and relied too much on visual pattern recognition.</w:t>
       </w:r>
     </w:p>
     <w:p>
@@ -277,13 +301,7 @@
     </w:p>
     <w:p>
       <w:r>
-        <w:t xml:space="preserve">The last iteration of the puzzle uses the same idea for the battery but has the player build their own, </w:t>
-      </w:r>
-      <w:r>
-        <w:t>using</w:t>
-      </w:r>
-      <w:r>
-        <w:t xml:space="preserve"> elements of the periodic table. The players would be presented with videos named after elements of the periodic table.</w:t>
+        <w:t>The last iteration of the puzzle uses the same idea for the battery but has the player build their own, using elements of the periodic table. The players would be presented with videos named after elements of the periodic table.</w:t>
       </w:r>
     </w:p>
     <w:p>

</xml_diff>